<commit_message>
use xmldom and nwwatcher to serve node side
xml parser and selector
</commit_message>
<xml_diff>
--- a/test/fs.docx
+++ b/test/fs.docx
@@ -3,77 +3,12 @@
 <w:document xmlns:wpc="http://schemas.microsoft.com/office/word/2010/wordprocessingCanvas" xmlns:mc="http://schemas.openxmlformats.org/markup-compatibility/2006" xmlns:o="urn:schemas-microsoft-com:office:office" xmlns:r="http://schemas.openxmlformats.org/officeDocument/2006/relationships" xmlns:m="http://schemas.openxmlformats.org/officeDocument/2006/math" xmlns:v="urn:schemas-microsoft-com:vml" xmlns:wp14="http://schemas.microsoft.com/office/word/2010/wordprocessingDrawing" xmlns:wp="http://schemas.openxmlformats.org/drawingml/2006/wordprocessingDrawing" xmlns:w10="urn:schemas-microsoft-com:office:word" xmlns:w="http://schemas.openxmlformats.org/wordprocessingml/2006/main" xmlns:w14="http://schemas.microsoft.com/office/word/2010/wordml" xmlns:wpg="http://schemas.microsoft.com/office/word/2010/wordprocessingGroup" xmlns:wpi="http://schemas.microsoft.com/office/word/2010/wordprocessingInk" xmlns:wne="http://schemas.microsoft.com/office/word/2006/wordml" xmlns:wps="http://schemas.microsoft.com/office/word/2010/wordprocessingShape" mc:Ignorable="w14 wp14">
   <w:body>
     <w:p>
+      <w:r>
+        <w:t>On the Insert tab, the galleries include items that are designed to coordinate with the overall look of your document.</w:t>
+      </w:r>
+    </w:p>
+    <w:p>
       <w:bookmarkStart w:id="0" w:name="_GoBack"/>
-      <w:r>
-        <w:rPr>
-          <w:noProof/>
-        </w:rPr>
-        <mc:AlternateContent>
-          <mc:Choice Requires="wps">
-            <w:drawing>
-              <wp:anchor distT="0" distB="0" distL="114300" distR="114300" simplePos="0" relativeHeight="251659264" behindDoc="0" locked="0" layoutInCell="1" allowOverlap="1">
-                <wp:simplePos x="0" y="0"/>
-                <wp:positionH relativeFrom="column">
-                  <wp:posOffset>1362075</wp:posOffset>
-                </wp:positionH>
-                <wp:positionV relativeFrom="paragraph">
-                  <wp:posOffset>323850</wp:posOffset>
-                </wp:positionV>
-                <wp:extent cx="3705225" cy="2085975"/>
-                <wp:effectExtent l="0" t="0" r="28575" b="28575"/>
-                <wp:wrapNone/>
-                <wp:docPr id="3" name="Snip Diagonal Corner Rectangle 3"/>
-                <wp:cNvGraphicFramePr/>
-                <a:graphic xmlns:a="http://schemas.openxmlformats.org/drawingml/2006/main">
-                  <a:graphicData uri="http://schemas.microsoft.com/office/word/2010/wordprocessingShape">
-                    <wps:wsp>
-                      <wps:cNvSpPr/>
-                      <wps:spPr>
-                        <a:xfrm>
-                          <a:off x="0" y="0"/>
-                          <a:ext cx="3705225" cy="2085975"/>
-                        </a:xfrm>
-                        <a:prstGeom prst="snip2DiagRect">
-                          <a:avLst/>
-                        </a:prstGeom>
-                      </wps:spPr>
-                      <wps:style>
-                        <a:lnRef idx="2">
-                          <a:schemeClr val="accent1">
-                            <a:shade val="50000"/>
-                          </a:schemeClr>
-                        </a:lnRef>
-                        <a:fillRef idx="1">
-                          <a:schemeClr val="accent1"/>
-                        </a:fillRef>
-                        <a:effectRef idx="0">
-                          <a:schemeClr val="accent1"/>
-                        </a:effectRef>
-                        <a:fontRef idx="minor">
-                          <a:schemeClr val="lt1"/>
-                        </a:fontRef>
-                      </wps:style>
-                      <wps:bodyPr rot="0" spcFirstLastPara="0" vertOverflow="overflow" horzOverflow="overflow" vert="horz" wrap="square" lIns="91440" tIns="45720" rIns="91440" bIns="45720" numCol="1" spcCol="0" rtlCol="0" fromWordArt="0" anchor="ctr" anchorCtr="0" forceAA="0" compatLnSpc="1">
-                        <a:prstTxWarp prst="textNoShape">
-                          <a:avLst/>
-                        </a:prstTxWarp>
-                        <a:noAutofit/>
-                      </wps:bodyPr>
-                    </wps:wsp>
-                  </a:graphicData>
-                </a:graphic>
-              </wp:anchor>
-            </w:drawing>
-          </mc:Choice>
-          <mc:Fallback>
-            <w:pict>
-              <v:shape id="Snip Diagonal Corner Rectangle 3" o:spid="_x0000_s1026" style="position:absolute;margin-left:107.25pt;margin-top:25.5pt;width:291.75pt;height:164.25pt;z-index:251659264;visibility:visible;mso-wrap-style:square;mso-wrap-distance-left:9pt;mso-wrap-distance-top:0;mso-wrap-distance-right:9pt;mso-wrap-distance-bottom:0;mso-position-horizontal:absolute;mso-position-horizontal-relative:text;mso-position-vertical:absolute;mso-position-vertical-relative:text;v-text-anchor:middle" coordsize="3705225,2085975" o:gfxdata="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" path="m,l3357556,r347669,347669l3705225,2085975r,l347669,2085975,,1738306,,xe" fillcolor="#4f81bd [3204]" strokecolor="#243f60 [1604]" strokeweight="2pt">
-                <v:path arrowok="t" o:connecttype="custom" o:connectlocs="0,0;3357556,0;3705225,347669;3705225,2085975;3705225,2085975;347669,2085975;0,1738306;0,0" o:connectangles="0,0,0,0,0,0,0,0"/>
-              </v:shape>
-            </w:pict>
-          </mc:Fallback>
-        </mc:AlternateContent>
-      </w:r>
       <w:bookmarkEnd w:id="0"/>
     </w:p>
     <w:sectPr>
@@ -1120,7 +1055,7 @@
 </file>
 
 <file path=customXml/itemProps1.xml><?xml version="1.0" encoding="utf-8"?>
-<ds:datastoreItem xmlns:ds="http://schemas.openxmlformats.org/officeDocument/2006/customXml" ds:itemID="{8C4791A2-0B91-422E-BEAD-CC957FB0142E}">
+<ds:datastoreItem xmlns:ds="http://schemas.openxmlformats.org/officeDocument/2006/customXml" ds:itemID="{330EC898-98F2-436A-95C7-8AD537127538}">
   <ds:schemaRefs>
     <ds:schemaRef ds:uri="http://schemas.openxmlformats.org/officeDocument/2006/bibliography"/>
   </ds:schemaRefs>

</xml_diff>